<commit_message>
Combined all plotting functions into one script. Added lake names to all plots and tables. Fully implemented site profiles by year tab.
</commit_message>
<xml_diff>
--- a/Shiny_apps_hosting.docx
+++ b/Shiny_apps_hosting.docx
@@ -44,13 +44,8 @@
         </w:numPr>
         <w:spacing w:line="276" w:lineRule="auto"/>
       </w:pPr>
-      <w:proofErr w:type="spellStart"/>
-      <w:r>
-        <w:t>Lake_profiles_graphing</w:t>
-      </w:r>
-      <w:proofErr w:type="spellEnd"/>
-      <w:r>
-        <w:t xml:space="preserve"> project cleans all data and combines into one large .csv file</w:t>
+      <w:r>
+        <w:t>Lake_profiles_graphing project cleans all data and combines into one large .csv file</w:t>
       </w:r>
     </w:p>
     <w:p>
@@ -63,15 +58,7 @@
         <w:spacing w:line="276" w:lineRule="auto"/>
       </w:pPr>
       <w:r>
-        <w:t xml:space="preserve">This .csv file is copied to the </w:t>
-      </w:r>
-      <w:proofErr w:type="spellStart"/>
-      <w:r>
-        <w:t>lakes_profiles_app</w:t>
-      </w:r>
-      <w:proofErr w:type="spellEnd"/>
-      <w:r>
-        <w:t xml:space="preserve"> data folder</w:t>
+        <w:t>This .csv file is copied to the lakes_profiles_app data folder</w:t>
       </w:r>
     </w:p>
     <w:p>
@@ -119,6 +106,14 @@
         </w:rPr>
         <w:t>Shinyapps.io</w:t>
       </w:r>
+      <w:r>
+        <w:rPr>
+          <w:b/>
+          <w:bCs/>
+          <w:u w:val="single"/>
+        </w:rPr>
+        <w:t xml:space="preserve"> (best short-term and testing)</w:t>
+      </w:r>
     </w:p>
     <w:p>
       <w:pPr>
@@ -134,19 +129,7 @@
           <w:rPr>
             <w:rStyle w:val="Hyperlink"/>
           </w:rPr>
-          <w:t>https://i24os8-tanner-senti.shinyapps.io/AD</w:t>
-        </w:r>
-        <w:r>
-          <w:rPr>
-            <w:rStyle w:val="Hyperlink"/>
-          </w:rPr>
-          <w:t>E</w:t>
-        </w:r>
-        <w:r>
-          <w:rPr>
-            <w:rStyle w:val="Hyperlink"/>
-          </w:rPr>
-          <w:t>Q_Lakes_Profiles/</w:t>
+          <w:t>https://arkansas-deq-water.shinyapps.io/ADEQ_profile_app/</w:t>
         </w:r>
       </w:hyperlink>
     </w:p>
@@ -304,15 +287,7 @@
         <w:spacing w:line="276" w:lineRule="auto"/>
       </w:pPr>
       <w:r>
-        <w:t xml:space="preserve">Can be embedded with an HTML </w:t>
-      </w:r>
-      <w:proofErr w:type="spellStart"/>
-      <w:r>
-        <w:t>iframe</w:t>
-      </w:r>
-      <w:proofErr w:type="spellEnd"/>
-      <w:r>
-        <w:t xml:space="preserve"> into any DEQ webpage</w:t>
+        <w:t>Can be embedded with an HTML iframe into any DEQ webpage</w:t>
       </w:r>
       <w:r>
         <w:t>, or have its own webpage</w:t>
@@ -341,25 +316,23 @@
           <w:bCs/>
           <w:u w:val="single"/>
         </w:rPr>
-        <w:t xml:space="preserve"> (possibly </w:t>
-      </w:r>
-      <w:proofErr w:type="gramStart"/>
+        <w:t xml:space="preserve"> (</w:t>
+      </w:r>
       <w:r>
         <w:rPr>
           <w:b/>
           <w:bCs/>
           <w:u w:val="single"/>
         </w:rPr>
-        <w:t>best</w:t>
-      </w:r>
-      <w:proofErr w:type="gramEnd"/>
+        <w:t>best choice long-term if possible</w:t>
+      </w:r>
       <w:r>
         <w:rPr>
           <w:b/>
           <w:bCs/>
           <w:u w:val="single"/>
         </w:rPr>
-        <w:t xml:space="preserve"> choice)</w:t>
+        <w:t>)</w:t>
       </w:r>
     </w:p>
     <w:p>
@@ -376,21 +349,7 @@
           <w:rPr>
             <w:rStyle w:val="Hyperlink"/>
           </w:rPr>
-          <w:t xml:space="preserve">Posit Connect vs Shiny Server </w:t>
-        </w:r>
-        <w:proofErr w:type="gramStart"/>
-        <w:r>
-          <w:rPr>
-            <w:rStyle w:val="Hyperlink"/>
-          </w:rPr>
-          <w:t>Open Source</w:t>
-        </w:r>
-        <w:proofErr w:type="gramEnd"/>
-        <w:r>
-          <w:rPr>
-            <w:rStyle w:val="Hyperlink"/>
-          </w:rPr>
-          <w:t xml:space="preserve"> Comparison</w:t>
+          <w:t>Posit Connect vs Shiny Server Open Source Comparison</w:t>
         </w:r>
       </w:hyperlink>
     </w:p>
@@ -443,15 +402,13 @@
         <w:spacing w:line="276" w:lineRule="auto"/>
       </w:pPr>
       <w:r>
-        <w:t xml:space="preserve">Requires a Linux server, </w:t>
-      </w:r>
-      <w:proofErr w:type="gramStart"/>
-      <w:r>
-        <w:t>then must</w:t>
-      </w:r>
-      <w:proofErr w:type="gramEnd"/>
-      <w:r>
-        <w:t xml:space="preserve"> install Shiny Server R</w:t>
+        <w:rPr>
+          <w:u w:val="single"/>
+        </w:rPr>
+        <w:t>Requires a Linux server</w:t>
+      </w:r>
+      <w:r>
+        <w:t>, then must install Shiny Server R</w:t>
       </w:r>
     </w:p>
     <w:p>
@@ -668,25 +625,7 @@
           <w:bCs/>
           <w:u w:val="single"/>
         </w:rPr>
-        <w:t>Server-less method (</w:t>
-      </w:r>
-      <w:proofErr w:type="spellStart"/>
-      <w:r>
-        <w:rPr>
-          <w:b/>
-          <w:bCs/>
-          <w:u w:val="single"/>
-        </w:rPr>
-        <w:t>ShinyLive</w:t>
-      </w:r>
-      <w:proofErr w:type="spellEnd"/>
-      <w:r>
-        <w:rPr>
-          <w:b/>
-          <w:bCs/>
-          <w:u w:val="single"/>
-        </w:rPr>
-        <w:t>)</w:t>
+        <w:t>Server-less method (ShinyLive)</w:t>
       </w:r>
     </w:p>
     <w:p>
@@ -925,23 +864,7 @@
         <w:spacing w:line="276" w:lineRule="auto"/>
       </w:pPr>
       <w:r>
-        <w:t xml:space="preserve">Updating data would require rebuilding </w:t>
-      </w:r>
-      <w:proofErr w:type="gramStart"/>
-      <w:r>
-        <w:t>app</w:t>
-      </w:r>
-      <w:proofErr w:type="gramEnd"/>
-      <w:r>
-        <w:t xml:space="preserve">, </w:t>
-      </w:r>
-      <w:proofErr w:type="gramStart"/>
-      <w:r>
-        <w:t>sending</w:t>
-      </w:r>
-      <w:proofErr w:type="gramEnd"/>
-      <w:r>
-        <w:t xml:space="preserve"> to IT to update</w:t>
+        <w:t>Updating data would require rebuilding app, sending to IT to update</w:t>
       </w:r>
     </w:p>
     <w:p>
@@ -1056,25 +979,7 @@
           <w:bCs/>
           <w:u w:val="single"/>
         </w:rPr>
-        <w:t xml:space="preserve">Other Cloud Services (AWS, Azure, </w:t>
-      </w:r>
-      <w:proofErr w:type="spellStart"/>
-      <w:r>
-        <w:rPr>
-          <w:b/>
-          <w:bCs/>
-          <w:u w:val="single"/>
-        </w:rPr>
-        <w:t>etc</w:t>
-      </w:r>
-      <w:proofErr w:type="spellEnd"/>
-      <w:r>
-        <w:rPr>
-          <w:b/>
-          <w:bCs/>
-          <w:u w:val="single"/>
-        </w:rPr>
-        <w:t>)</w:t>
+        <w:t>Other Cloud Services (AWS, Azure, etc)</w:t>
       </w:r>
     </w:p>
     <w:p>

</xml_diff>